<commit_message>
Code Correction and refactoring.
</commit_message>
<xml_diff>
--- a/Design_choice.docx
+++ b/Design_choice.docx
@@ -13,23 +13,92 @@
       <w:r>
         <w:t>Why certain approaches were used -</w:t>
       </w:r>
-      <w:r>
-        <w:t xml:space="preserve"> </w:t>
-      </w:r>
-    </w:p>
-    <w:p>
-      <w:r>
-        <w:t>Spring Boot : Since I had to create the application in 2-3 days, I did not want to spend a lot of time on hunting compatible libraries, writing all the configuration to create beans, configuring database etc. Since most of the configurations were similar to any other spring project, i used spring boot which comes with a default configuration and gives us the flexibility to override in a simpler way. It also comes with an embedded server so I need not configure any server to run my application.</w:t>
-      </w:r>
-    </w:p>
-    <w:p>
-      <w:r>
-        <w:t>Angular : It has a Fast process of development and detailed document which saves time and effort.</w:t>
-      </w:r>
-    </w:p>
-    <w:p>
-      <w:r>
-        <w:t>In memory H2 db : Requires zero configuration and maintenance. It supports a sub set of the SQL standard, also provides a web console to maintain the database.</w:t>
+    </w:p>
+    <w:p>
+      <w:r>
+        <w:t xml:space="preserve">Spring </w:t>
+      </w:r>
+      <w:proofErr w:type="gramStart"/>
+      <w:r>
+        <w:t>Boot :</w:t>
+      </w:r>
+      <w:proofErr w:type="gramEnd"/>
+      <w:r>
+        <w:t xml:space="preserve"> Since I had to create the application in 2-3 days, I did not want to spend a lot of time on hunting compatible libraries, writing all the configuration to create beans, configuring database etc. Since most of the configurations were </w:t>
+      </w:r>
+      <w:proofErr w:type="gramStart"/>
+      <w:r>
+        <w:t>similar to</w:t>
+      </w:r>
+      <w:proofErr w:type="gramEnd"/>
+      <w:r>
+        <w:t xml:space="preserve"> any other spring project, </w:t>
+      </w:r>
+      <w:r>
+        <w:t>I</w:t>
+      </w:r>
+      <w:r>
+        <w:t xml:space="preserve"> used spring boot which comes with a default configuration and gives us the flexibility to override in a simpler way. It also comes with an embedded </w:t>
+      </w:r>
+      <w:proofErr w:type="gramStart"/>
+      <w:r>
+        <w:t>server</w:t>
+      </w:r>
+      <w:proofErr w:type="gramEnd"/>
+      <w:r>
+        <w:t xml:space="preserve"> so I need not configure any server to run my application.</w:t>
+      </w:r>
+    </w:p>
+    <w:p>
+      <w:proofErr w:type="gramStart"/>
+      <w:r>
+        <w:t>Angular :</w:t>
+      </w:r>
+      <w:proofErr w:type="gramEnd"/>
+      <w:r>
+        <w:t xml:space="preserve"> It has a </w:t>
+      </w:r>
+      <w:r>
+        <w:t>f</w:t>
+      </w:r>
+      <w:r>
+        <w:t>ast process of development and</w:t>
+      </w:r>
+      <w:r>
+        <w:t xml:space="preserve"> has</w:t>
+      </w:r>
+      <w:r>
+        <w:t xml:space="preserve"> detailed document which saves time and effort.</w:t>
+      </w:r>
+    </w:p>
+    <w:p>
+      <w:r>
+        <w:t xml:space="preserve">In memory H2 </w:t>
+      </w:r>
+      <w:proofErr w:type="gramStart"/>
+      <w:r>
+        <w:t>dat</w:t>
+      </w:r>
+      <w:r>
+        <w:t>a</w:t>
+      </w:r>
+      <w:r>
+        <w:t>base</w:t>
+      </w:r>
+      <w:r>
+        <w:t xml:space="preserve"> :</w:t>
+      </w:r>
+      <w:proofErr w:type="gramEnd"/>
+      <w:r>
+        <w:t xml:space="preserve"> Requires zero configuration and maintenance. It supports a </w:t>
+      </w:r>
+      <w:proofErr w:type="gramStart"/>
+      <w:r>
+        <w:t>sub set</w:t>
+      </w:r>
+      <w:proofErr w:type="gramEnd"/>
+      <w:r>
+        <w:t xml:space="preserve"> of the SQL standard, also provides a web console to maintain the database.</w:t>
       </w:r>
     </w:p>
     <w:p>
@@ -65,7 +134,7 @@
         </w:numPr>
       </w:pPr>
       <w:r>
-        <w:t>Would have put validations on forms.</w:t>
+        <w:t>Would have designed a better UI with better looks/icons.</w:t>
       </w:r>
     </w:p>
     <w:p>
@@ -77,7 +146,39 @@
         </w:numPr>
       </w:pPr>
       <w:r>
-        <w:t>Would have designed a better UI with better looks/icons.</w:t>
+        <w:t>Would have put validations on forms.</w:t>
+      </w:r>
+    </w:p>
+    <w:p>
+      <w:pPr>
+        <w:pStyle w:val="ListParagraph"/>
+        <w:numPr>
+          <w:ilvl w:val="0"/>
+          <w:numId w:val="2"/>
+        </w:numPr>
+      </w:pPr>
+      <w:r>
+        <w:t xml:space="preserve">Would have written better </w:t>
+      </w:r>
+      <w:proofErr w:type="spellStart"/>
+      <w:r>
+        <w:t>junit</w:t>
+      </w:r>
+      <w:proofErr w:type="spellEnd"/>
+      <w:r>
+        <w:t xml:space="preserve"> test cases.</w:t>
+      </w:r>
+    </w:p>
+    <w:p>
+      <w:pPr>
+        <w:pStyle w:val="ListParagraph"/>
+        <w:numPr>
+          <w:ilvl w:val="0"/>
+          <w:numId w:val="2"/>
+        </w:numPr>
+      </w:pPr>
+      <w:r>
+        <w:t>Would have added auditing for capturing the save/updates.</w:t>
       </w:r>
     </w:p>
     <w:sectPr>

</xml_diff>

<commit_message>
Design choice document update.
</commit_message>
<xml_diff>
--- a/Design_choice.docx
+++ b/Design_choice.docx
@@ -16,47 +16,18 @@
     </w:p>
     <w:p>
       <w:r>
-        <w:t xml:space="preserve">Spring </w:t>
-      </w:r>
-      <w:proofErr w:type="gramStart"/>
-      <w:r>
-        <w:t>Boot :</w:t>
-      </w:r>
-      <w:proofErr w:type="gramEnd"/>
-      <w:r>
-        <w:t xml:space="preserve"> Since I had to create the application in 2-3 days, I did not want to spend a lot of time on hunting compatible libraries, writing all the configuration to create beans, configuring database etc. Since most of the configurations were </w:t>
-      </w:r>
-      <w:proofErr w:type="gramStart"/>
-      <w:r>
-        <w:t>similar to</w:t>
-      </w:r>
-      <w:proofErr w:type="gramEnd"/>
-      <w:r>
-        <w:t xml:space="preserve"> any other spring project, </w:t>
+        <w:t xml:space="preserve">Spring Boot : Since I had to create the application in 2-3 days, I did not want to spend a lot of time on hunting compatible libraries, writing all the configuration to create beans, configuring database etc. Since most of the configurations were similar to any other spring project, </w:t>
       </w:r>
       <w:r>
         <w:t>I</w:t>
       </w:r>
       <w:r>
-        <w:t xml:space="preserve"> used spring boot which comes with a default configuration and gives us the flexibility to override in a simpler way. It also comes with an embedded </w:t>
-      </w:r>
-      <w:proofErr w:type="gramStart"/>
-      <w:r>
-        <w:t>server</w:t>
-      </w:r>
-      <w:proofErr w:type="gramEnd"/>
-      <w:r>
-        <w:t xml:space="preserve"> so I need not configure any server to run my application.</w:t>
+        <w:t xml:space="preserve"> used spring boot which comes with a default configuration and gives us the flexibility to override in a simpler way. It also comes with an embedded server so I need not configure any server to run my application.</w:t>
       </w:r>
     </w:p>
     <w:p>
-      <w:proofErr w:type="gramStart"/>
-      <w:r>
-        <w:t>Angular :</w:t>
-      </w:r>
-      <w:proofErr w:type="gramEnd"/>
-      <w:r>
-        <w:t xml:space="preserve"> It has a </w:t>
+      <w:r>
+        <w:t xml:space="preserve">Angular : It has a </w:t>
       </w:r>
       <w:r>
         <w:t>f</w:t>
@@ -75,7 +46,6 @@
       <w:r>
         <w:t xml:space="preserve">In memory H2 </w:t>
       </w:r>
-      <w:proofErr w:type="gramStart"/>
       <w:r>
         <w:t>dat</w:t>
       </w:r>
@@ -86,19 +56,7 @@
         <w:t>base</w:t>
       </w:r>
       <w:r>
-        <w:t xml:space="preserve"> :</w:t>
-      </w:r>
-      <w:proofErr w:type="gramEnd"/>
-      <w:r>
-        <w:t xml:space="preserve"> Requires zero configuration and maintenance. It supports a </w:t>
-      </w:r>
-      <w:proofErr w:type="gramStart"/>
-      <w:r>
-        <w:t>sub set</w:t>
-      </w:r>
-      <w:proofErr w:type="gramEnd"/>
-      <w:r>
-        <w:t xml:space="preserve"> of the SQL standard, also provides a web console to maintain the database.</w:t>
+        <w:t xml:space="preserve"> : Requires zero configuration and maintenance. It supports a sub set of the SQL standard, also provides a web console to maintain the database.</w:t>
       </w:r>
     </w:p>
     <w:p>
@@ -122,7 +80,7 @@
         </w:numPr>
       </w:pPr>
       <w:r>
-        <w:t>Would have implemented Authentication/Authorization process.</w:t>
+        <w:t>Would have put validations on forms.</w:t>
       </w:r>
     </w:p>
     <w:p>
@@ -135,38 +93,6 @@
       </w:pPr>
       <w:r>
         <w:t>Would have designed a better UI with better looks/icons.</w:t>
-      </w:r>
-    </w:p>
-    <w:p>
-      <w:pPr>
-        <w:pStyle w:val="ListParagraph"/>
-        <w:numPr>
-          <w:ilvl w:val="0"/>
-          <w:numId w:val="2"/>
-        </w:numPr>
-      </w:pPr>
-      <w:r>
-        <w:t>Would have put validations on forms.</w:t>
-      </w:r>
-    </w:p>
-    <w:p>
-      <w:pPr>
-        <w:pStyle w:val="ListParagraph"/>
-        <w:numPr>
-          <w:ilvl w:val="0"/>
-          <w:numId w:val="2"/>
-        </w:numPr>
-      </w:pPr>
-      <w:r>
-        <w:t xml:space="preserve">Would have written better </w:t>
-      </w:r>
-      <w:proofErr w:type="spellStart"/>
-      <w:r>
-        <w:t>junit</w:t>
-      </w:r>
-      <w:proofErr w:type="spellEnd"/>
-      <w:r>
-        <w:t xml:space="preserve"> test cases.</w:t>
       </w:r>
     </w:p>
     <w:p>

</xml_diff>